<commit_message>
Add tslint. Add watch for specific file types. Include missing scss files.
</commit_message>
<xml_diff>
--- a/Tools.docx
+++ b/Tools.docx
@@ -1,6 +1,6 @@
 
 <file path=word/document.xml><?xml version="1.0" encoding="utf-8"?>
-<w:document xmlns:wpc="http://schemas.microsoft.com/office/word/2010/wordprocessingCanvas" xmlns:cx="http://schemas.microsoft.com/office/drawing/2014/chartex" xmlns:cx1="http://schemas.microsoft.com/office/drawing/2015/9/8/chartex" xmlns:mc="http://schemas.openxmlformats.org/markup-compatibility/2006" xmlns:o="urn:schemas-microsoft-com:office:office" xmlns:r="http://schemas.openxmlformats.org/officeDocument/2006/relationships" xmlns:m="http://schemas.openxmlformats.org/officeDocument/2006/math" xmlns:v="urn:schemas-microsoft-com:vml" xmlns:wp14="http://schemas.microsoft.com/office/word/2010/wordprocessingDrawing" xmlns:wp="http://schemas.openxmlformats.org/drawingml/2006/wordprocessingDrawing" xmlns:w10="urn:schemas-microsoft-com:office:word" xmlns:w="http://schemas.openxmlformats.org/wordprocessingml/2006/main" xmlns:w14="http://schemas.microsoft.com/office/word/2010/wordml" xmlns:w15="http://schemas.microsoft.com/office/word/2012/wordml" xmlns:w16se="http://schemas.microsoft.com/office/word/2015/wordml/symex" xmlns:wpg="http://schemas.microsoft.com/office/word/2010/wordprocessingGroup" xmlns:wpi="http://schemas.microsoft.com/office/word/2010/wordprocessingInk" xmlns:wne="http://schemas.microsoft.com/office/word/2006/wordml" xmlns:wps="http://schemas.microsoft.com/office/word/2010/wordprocessingShape" mc:Ignorable="w14 w15 w16se wp14">
+<w:document xmlns:wpc="http://schemas.microsoft.com/office/word/2010/wordprocessingCanvas" xmlns:mc="http://schemas.openxmlformats.org/markup-compatibility/2006" xmlns:o="urn:schemas-microsoft-com:office:office" xmlns:r="http://schemas.openxmlformats.org/officeDocument/2006/relationships" xmlns:m="http://schemas.openxmlformats.org/officeDocument/2006/math" xmlns:v="urn:schemas-microsoft-com:vml" xmlns:wp14="http://schemas.microsoft.com/office/word/2010/wordprocessingDrawing" xmlns:wp="http://schemas.openxmlformats.org/drawingml/2006/wordprocessingDrawing" xmlns:w10="urn:schemas-microsoft-com:office:word" xmlns:w="http://schemas.openxmlformats.org/wordprocessingml/2006/main" xmlns:w14="http://schemas.microsoft.com/office/word/2010/wordml" xmlns:w15="http://schemas.microsoft.com/office/word/2012/wordml" xmlns:wpg="http://schemas.microsoft.com/office/word/2010/wordprocessingGroup" xmlns:wpi="http://schemas.microsoft.com/office/word/2010/wordprocessingInk" xmlns:wne="http://schemas.microsoft.com/office/word/2006/wordml" xmlns:wps="http://schemas.microsoft.com/office/word/2010/wordprocessingShape" mc:Ignorable="w14 w15 wp14">
   <w:body>
     <w:p>
       <w:pPr>
@@ -399,6 +399,9 @@
       <w:r>
         <w:t>Plugins: grunt-serve, grunt-contrib-jshint, grunt-contrib-watch, grunt-contrib-sass, grunt-ts, grunt-contrib-uglify</w:t>
       </w:r>
+      <w:r>
+        <w:t>, grunt-tslint</w:t>
+      </w:r>
     </w:p>
     <w:p>
       <w:pPr>
@@ -437,11 +440,30 @@
       <w:r>
         <w:t>)</w:t>
       </w:r>
-    </w:p>
-    <w:p>
-      <w:pPr>
-        <w:pStyle w:val="ListParagraph"/>
-      </w:pPr>
+      <w:r>
+        <w:t xml:space="preserve">. Sass can be installed using Gems from Ruby – run </w:t>
+      </w:r>
+      <w:r>
+        <w:rPr>
+          <w:b/>
+          <w:i/>
+        </w:rPr>
+        <w:t>gem install sass</w:t>
+      </w:r>
+      <w:r>
+        <w:t xml:space="preserve"> once Ruby is installed</w:t>
+      </w:r>
+      <w:r>
+        <w:t>.</w:t>
+      </w:r>
+    </w:p>
+    <w:p>
+      <w:pPr>
+        <w:pStyle w:val="ListParagraph"/>
+      </w:pPr>
+      <w:r>
+        <w:t xml:space="preserve">SASS website:  </w:t>
+      </w:r>
       <w:hyperlink r:id="rId15" w:history="1">
         <w:r>
           <w:rPr>
@@ -506,8 +528,38 @@
         <w:t xml:space="preserve"> </w:t>
       </w:r>
     </w:p>
+    <w:p>
+      <w:pPr>
+        <w:pStyle w:val="ListParagraph"/>
+        <w:numPr>
+          <w:ilvl w:val="0"/>
+          <w:numId w:val="1"/>
+        </w:numPr>
+      </w:pPr>
+      <w:r>
+        <w:t xml:space="preserve">TSLint </w:t>
+      </w:r>
+      <w:r>
+        <w:sym w:font="Wingdings" w:char="F0E0"/>
+      </w:r>
+      <w:r>
+        <w:t>needed for grunt-tslint (</w:t>
+      </w:r>
+      <w:r>
+        <w:rPr>
+          <w:b/>
+          <w:i/>
+        </w:rPr>
+        <w:t>npm install tslint typescript --save-dev</w:t>
+      </w:r>
+      <w:r>
+        <w:t>)</w:t>
+      </w:r>
+    </w:p>
     <w:p/>
     <w:p>
+      <w:bookmarkStart w:id="0" w:name="_GoBack"/>
+      <w:bookmarkEnd w:id="0"/>
       <w:r>
         <w:t>There is a starter app on GitHub with the basic setup for AngularJS:</w:t>
       </w:r>
@@ -663,8 +715,6 @@
       <w:r>
         <w:t xml:space="preserve"> to access the entry page.</w:t>
       </w:r>
-      <w:bookmarkStart w:id="0" w:name="_GoBack"/>
-      <w:bookmarkEnd w:id="0"/>
     </w:p>
     <w:sectPr>
       <w:pgSz w:w="12240" w:h="15840"/>
@@ -677,8 +727,8 @@
 </file>
 
 <file path=word/numbering.xml><?xml version="1.0" encoding="utf-8"?>
-<w:numbering xmlns:wpc="http://schemas.microsoft.com/office/word/2010/wordprocessingCanvas" xmlns:cx="http://schemas.microsoft.com/office/drawing/2014/chartex" xmlns:cx1="http://schemas.microsoft.com/office/drawing/2015/9/8/chartex" xmlns:mc="http://schemas.openxmlformats.org/markup-compatibility/2006" xmlns:o="urn:schemas-microsoft-com:office:office" xmlns:r="http://schemas.openxmlformats.org/officeDocument/2006/relationships" xmlns:m="http://schemas.openxmlformats.org/officeDocument/2006/math" xmlns:v="urn:schemas-microsoft-com:vml" xmlns:wp14="http://schemas.microsoft.com/office/word/2010/wordprocessingDrawing" xmlns:wp="http://schemas.openxmlformats.org/drawingml/2006/wordprocessingDrawing" xmlns:w10="urn:schemas-microsoft-com:office:word" xmlns:w="http://schemas.openxmlformats.org/wordprocessingml/2006/main" xmlns:w14="http://schemas.microsoft.com/office/word/2010/wordml" xmlns:w15="http://schemas.microsoft.com/office/word/2012/wordml" xmlns:w16se="http://schemas.microsoft.com/office/word/2015/wordml/symex" xmlns:wpg="http://schemas.microsoft.com/office/word/2010/wordprocessingGroup" xmlns:wpi="http://schemas.microsoft.com/office/word/2010/wordprocessingInk" xmlns:wne="http://schemas.microsoft.com/office/word/2006/wordml" xmlns:wps="http://schemas.microsoft.com/office/word/2010/wordprocessingShape" mc:Ignorable="w14 w15 w16se wp14">
-  <w:abstractNum w:abstractNumId="0" w15:restartNumberingAfterBreak="0">
+<w:numbering xmlns:wpc="http://schemas.microsoft.com/office/word/2010/wordprocessingCanvas" xmlns:mc="http://schemas.openxmlformats.org/markup-compatibility/2006" xmlns:o="urn:schemas-microsoft-com:office:office" xmlns:r="http://schemas.openxmlformats.org/officeDocument/2006/relationships" xmlns:m="http://schemas.openxmlformats.org/officeDocument/2006/math" xmlns:v="urn:schemas-microsoft-com:vml" xmlns:wp14="http://schemas.microsoft.com/office/word/2010/wordprocessingDrawing" xmlns:wp="http://schemas.openxmlformats.org/drawingml/2006/wordprocessingDrawing" xmlns:w10="urn:schemas-microsoft-com:office:word" xmlns:w="http://schemas.openxmlformats.org/wordprocessingml/2006/main" xmlns:w14="http://schemas.microsoft.com/office/word/2010/wordml" xmlns:w15="http://schemas.microsoft.com/office/word/2012/wordml" xmlns:wpg="http://schemas.microsoft.com/office/word/2010/wordprocessingGroup" xmlns:wpi="http://schemas.microsoft.com/office/word/2010/wordprocessingInk" xmlns:wne="http://schemas.microsoft.com/office/word/2006/wordml" xmlns:wps="http://schemas.microsoft.com/office/word/2010/wordprocessingShape" mc:Ignorable="w14 w15 wp14">
+  <w:abstractNum w:abstractNumId="0">
     <w:nsid w:val="692A3EF5"/>
     <w:multiLevelType w:val="hybridMultilevel"/>
     <w:tmpl w:val="43AED276"/>
@@ -767,7 +817,7 @@
       </w:pPr>
     </w:lvl>
   </w:abstractNum>
-  <w:abstractNum w:abstractNumId="1" w15:restartNumberingAfterBreak="0">
+  <w:abstractNum w:abstractNumId="1">
     <w:nsid w:val="73857FE4"/>
     <w:multiLevelType w:val="hybridMultilevel"/>
     <w:tmpl w:val="50007706"/>
@@ -880,7 +930,7 @@
       </w:rPr>
     </w:lvl>
   </w:abstractNum>
-  <w:abstractNum w:abstractNumId="2" w15:restartNumberingAfterBreak="0">
+  <w:abstractNum w:abstractNumId="2">
     <w:nsid w:val="76352B91"/>
     <w:multiLevelType w:val="hybridMultilevel"/>
     <w:tmpl w:val="32D8D9AA"/>
@@ -982,7 +1032,7 @@
 </file>
 
 <file path=word/styles.xml><?xml version="1.0" encoding="utf-8"?>
-<w:styles xmlns:mc="http://schemas.openxmlformats.org/markup-compatibility/2006" xmlns:r="http://schemas.openxmlformats.org/officeDocument/2006/relationships" xmlns:w="http://schemas.openxmlformats.org/wordprocessingml/2006/main" xmlns:w14="http://schemas.microsoft.com/office/word/2010/wordml" xmlns:w15="http://schemas.microsoft.com/office/word/2012/wordml" xmlns:w16se="http://schemas.microsoft.com/office/word/2015/wordml/symex" mc:Ignorable="w14 w15 w16se">
+<w:styles xmlns:mc="http://schemas.openxmlformats.org/markup-compatibility/2006" xmlns:r="http://schemas.openxmlformats.org/officeDocument/2006/relationships" xmlns:w="http://schemas.openxmlformats.org/wordprocessingml/2006/main" xmlns:w14="http://schemas.microsoft.com/office/word/2010/wordml" xmlns:w15="http://schemas.microsoft.com/office/word/2012/wordml" mc:Ignorable="w14 w15">
   <w:docDefaults>
     <w:rPrDefault>
       <w:rPr>
@@ -1458,6 +1508,18 @@
       <w:szCs w:val="32"/>
     </w:rPr>
   </w:style>
+  <w:style w:type="character" w:styleId="FollowedHyperlink">
+    <w:name w:val="FollowedHyperlink"/>
+    <w:basedOn w:val="DefaultParagraphFont"/>
+    <w:uiPriority w:val="99"/>
+    <w:semiHidden/>
+    <w:unhideWhenUsed/>
+    <w:rsid w:val="00692357"/>
+    <w:rPr>
+      <w:color w:val="954F72" w:themeColor="followedHyperlink"/>
+      <w:u w:val="single"/>
+    </w:rPr>
+  </w:style>
 </w:styles>
 </file>
 

</xml_diff>

<commit_message>
Add gulp with corresponding tasks.
</commit_message>
<xml_diff>
--- a/Tools.docx
+++ b/Tools.docx
@@ -9,7 +9,11 @@
       <w:r>
         <w:t>Tools needed for a frontend app with AJS, Grunt, Sass and TS</w:t>
       </w:r>
-    </w:p>
+      <w:r>
+        <w:t xml:space="preserve"> (as an alternative for Grunt we can use Gulp)</w:t>
+      </w:r>
+    </w:p>
+    <w:p/>
     <w:p>
       <w:pPr>
         <w:pStyle w:val="ListParagraph"/>
@@ -47,7 +51,15 @@
         </w:numPr>
       </w:pPr>
       <w:r>
-        <w:t xml:space="preserve">To check the version run in cmd:  </w:t>
+        <w:t xml:space="preserve">To check the version run in </w:t>
+      </w:r>
+      <w:proofErr w:type="spellStart"/>
+      <w:r>
+        <w:t>cmd</w:t>
+      </w:r>
+      <w:proofErr w:type="spellEnd"/>
+      <w:r>
+        <w:t xml:space="preserve">:  </w:t>
       </w:r>
       <w:r>
         <w:rPr>
@@ -65,8 +77,13 @@
           <w:numId w:val="1"/>
         </w:numPr>
       </w:pPr>
-      <w:r>
-        <w:t>Npm – only after Node.js is installe</w:t>
+      <w:proofErr w:type="spellStart"/>
+      <w:r>
+        <w:t>Npm</w:t>
+      </w:r>
+      <w:proofErr w:type="spellEnd"/>
+      <w:r>
+        <w:t xml:space="preserve"> – only after Node.js is installe</w:t>
       </w:r>
       <w:r>
         <w:t>d</w:t>
@@ -74,12 +91,37 @@
       <w:r>
         <w:t xml:space="preserve"> (</w:t>
       </w:r>
-      <w:r>
-        <w:rPr>
-          <w:b/>
-          <w:i/>
-        </w:rPr>
-        <w:t>npm install npm –g</w:t>
+      <w:proofErr w:type="spellStart"/>
+      <w:r>
+        <w:rPr>
+          <w:b/>
+          <w:i/>
+        </w:rPr>
+        <w:t>npm</w:t>
+      </w:r>
+      <w:proofErr w:type="spellEnd"/>
+      <w:r>
+        <w:rPr>
+          <w:b/>
+          <w:i/>
+        </w:rPr>
+        <w:t xml:space="preserve"> install </w:t>
+      </w:r>
+      <w:proofErr w:type="spellStart"/>
+      <w:r>
+        <w:rPr>
+          <w:b/>
+          <w:i/>
+        </w:rPr>
+        <w:t>npm</w:t>
+      </w:r>
+      <w:proofErr w:type="spellEnd"/>
+      <w:r>
+        <w:rPr>
+          <w:b/>
+          <w:i/>
+        </w:rPr>
+        <w:t xml:space="preserve"> –g</w:t>
       </w:r>
       <w:r>
         <w:t>)</w:t>
@@ -94,14 +136,31 @@
         </w:numPr>
       </w:pPr>
       <w:r>
-        <w:t xml:space="preserve">To check the version run in cmd:  </w:t>
-      </w:r>
-      <w:r>
-        <w:rPr>
-          <w:b/>
-          <w:i/>
-        </w:rPr>
-        <w:t>npm -v</w:t>
+        <w:t xml:space="preserve">To check the version run in </w:t>
+      </w:r>
+      <w:proofErr w:type="spellStart"/>
+      <w:r>
+        <w:t>cmd</w:t>
+      </w:r>
+      <w:proofErr w:type="spellEnd"/>
+      <w:r>
+        <w:t xml:space="preserve">:  </w:t>
+      </w:r>
+      <w:proofErr w:type="spellStart"/>
+      <w:r>
+        <w:rPr>
+          <w:b/>
+          <w:i/>
+        </w:rPr>
+        <w:t>npm</w:t>
+      </w:r>
+      <w:proofErr w:type="spellEnd"/>
+      <w:r>
+        <w:rPr>
+          <w:b/>
+          <w:i/>
+        </w:rPr>
+        <w:t xml:space="preserve"> -v</w:t>
       </w:r>
     </w:p>
     <w:p>
@@ -112,9 +171,11 @@
           <w:numId w:val="1"/>
         </w:numPr>
       </w:pPr>
+      <w:proofErr w:type="spellStart"/>
       <w:r>
         <w:t>Git</w:t>
       </w:r>
+      <w:proofErr w:type="spellEnd"/>
     </w:p>
     <w:p>
       <w:pPr>
@@ -140,8 +201,29 @@
           <w:numId w:val="1"/>
         </w:numPr>
       </w:pPr>
-      <w:r>
-        <w:t>SourceTree (sau Tortoise Git)</w:t>
+      <w:proofErr w:type="spellStart"/>
+      <w:r>
+        <w:t>SourceTree</w:t>
+      </w:r>
+      <w:proofErr w:type="spellEnd"/>
+      <w:r>
+        <w:t xml:space="preserve"> (</w:t>
+      </w:r>
+      <w:proofErr w:type="spellStart"/>
+      <w:r>
+        <w:t>sau</w:t>
+      </w:r>
+      <w:proofErr w:type="spellEnd"/>
+      <w:r>
+        <w:t xml:space="preserve"> Tortoise </w:t>
+      </w:r>
+      <w:proofErr w:type="spellStart"/>
+      <w:r>
+        <w:t>Git</w:t>
+      </w:r>
+      <w:proofErr w:type="spellEnd"/>
+      <w:r>
+        <w:t>)</w:t>
       </w:r>
     </w:p>
     <w:p>
@@ -243,12 +325,37 @@
       <w:r>
         <w:t xml:space="preserve">This is installed with the command:  </w:t>
       </w:r>
-      <w:r>
-        <w:rPr>
-          <w:b/>
-          <w:i/>
-        </w:rPr>
-        <w:t>npm install -g json-server</w:t>
+      <w:proofErr w:type="spellStart"/>
+      <w:r>
+        <w:rPr>
+          <w:b/>
+          <w:i/>
+        </w:rPr>
+        <w:t>npm</w:t>
+      </w:r>
+      <w:proofErr w:type="spellEnd"/>
+      <w:r>
+        <w:rPr>
+          <w:b/>
+          <w:i/>
+        </w:rPr>
+        <w:t xml:space="preserve"> install -g </w:t>
+      </w:r>
+      <w:proofErr w:type="spellStart"/>
+      <w:r>
+        <w:rPr>
+          <w:b/>
+          <w:i/>
+        </w:rPr>
+        <w:t>json</w:t>
+      </w:r>
+      <w:proofErr w:type="spellEnd"/>
+      <w:r>
+        <w:rPr>
+          <w:b/>
+          <w:i/>
+        </w:rPr>
+        <w:t>-server</w:t>
       </w:r>
     </w:p>
     <w:p>
@@ -262,12 +369,14 @@
       <w:r>
         <w:t xml:space="preserve">The “persistence” is inside a file like </w:t>
       </w:r>
+      <w:proofErr w:type="spellStart"/>
       <w:r>
         <w:rPr>
           <w:color w:val="00B0F0"/>
         </w:rPr>
         <w:t>db.json</w:t>
       </w:r>
+      <w:proofErr w:type="spellEnd"/>
     </w:p>
     <w:p>
       <w:pPr>
@@ -280,13 +389,23 @@
       <w:r>
         <w:t xml:space="preserve">Starting the server: </w:t>
       </w:r>
-      <w:r>
-        <w:rPr>
-          <w:b/>
-          <w:i/>
-        </w:rPr>
-        <w:t xml:space="preserve">json-server --watch </w:t>
-      </w:r>
+      <w:proofErr w:type="spellStart"/>
+      <w:r>
+        <w:rPr>
+          <w:b/>
+          <w:i/>
+        </w:rPr>
+        <w:t>json</w:t>
+      </w:r>
+      <w:proofErr w:type="spellEnd"/>
+      <w:r>
+        <w:rPr>
+          <w:b/>
+          <w:i/>
+        </w:rPr>
+        <w:t xml:space="preserve">-server --watch </w:t>
+      </w:r>
+      <w:proofErr w:type="spellStart"/>
       <w:r>
         <w:rPr>
           <w:b/>
@@ -295,6 +414,7 @@
         </w:rPr>
         <w:t>db.json</w:t>
       </w:r>
+      <w:proofErr w:type="spellEnd"/>
     </w:p>
     <w:p>
       <w:pPr>
@@ -369,20 +489,36 @@
       <w:r>
         <w:t xml:space="preserve"> (</w:t>
       </w:r>
-      <w:r>
-        <w:rPr>
-          <w:i/>
-        </w:rPr>
-        <w:t>npm install -g grunt</w:t>
+      <w:proofErr w:type="spellStart"/>
+      <w:r>
+        <w:rPr>
+          <w:i/>
+        </w:rPr>
+        <w:t>npm</w:t>
+      </w:r>
+      <w:proofErr w:type="spellEnd"/>
+      <w:r>
+        <w:rPr>
+          <w:i/>
+        </w:rPr>
+        <w:t xml:space="preserve"> install -g grunt</w:t>
       </w:r>
       <w:r>
         <w:t xml:space="preserve">, </w:t>
       </w:r>
-      <w:r>
-        <w:rPr>
-          <w:i/>
-        </w:rPr>
-        <w:t>npm install -g grunt-cli</w:t>
+      <w:proofErr w:type="spellStart"/>
+      <w:r>
+        <w:rPr>
+          <w:i/>
+        </w:rPr>
+        <w:t>npm</w:t>
+      </w:r>
+      <w:proofErr w:type="spellEnd"/>
+      <w:r>
+        <w:rPr>
+          <w:i/>
+        </w:rPr>
+        <w:t xml:space="preserve"> install -g grunt-cli</w:t>
       </w:r>
       <w:r>
         <w:t>)</w:t>
@@ -397,11 +533,69 @@
         </w:numPr>
       </w:pPr>
       <w:r>
-        <w:t>Plugins: grunt-serve, grunt-contrib-jshint, grunt-contrib-watch, grunt-contrib-sass, grunt-ts, grunt-contrib-uglify</w:t>
-      </w:r>
-      <w:r>
-        <w:t>, grunt-tslint</w:t>
-      </w:r>
+        <w:t>Plugins: grunt-serve, grunt-</w:t>
+      </w:r>
+      <w:proofErr w:type="spellStart"/>
+      <w:r>
+        <w:t>contrib</w:t>
+      </w:r>
+      <w:proofErr w:type="spellEnd"/>
+      <w:r>
+        <w:t>-</w:t>
+      </w:r>
+      <w:proofErr w:type="spellStart"/>
+      <w:r>
+        <w:t>jshint</w:t>
+      </w:r>
+      <w:proofErr w:type="spellEnd"/>
+      <w:r>
+        <w:t>, grunt-</w:t>
+      </w:r>
+      <w:proofErr w:type="spellStart"/>
+      <w:r>
+        <w:t>contrib</w:t>
+      </w:r>
+      <w:proofErr w:type="spellEnd"/>
+      <w:r>
+        <w:t>-watch, grunt-</w:t>
+      </w:r>
+      <w:proofErr w:type="spellStart"/>
+      <w:r>
+        <w:t>contrib</w:t>
+      </w:r>
+      <w:proofErr w:type="spellEnd"/>
+      <w:r>
+        <w:t>-sass, grunt-</w:t>
+      </w:r>
+      <w:proofErr w:type="spellStart"/>
+      <w:r>
+        <w:t>ts</w:t>
+      </w:r>
+      <w:proofErr w:type="spellEnd"/>
+      <w:r>
+        <w:t>, grunt-</w:t>
+      </w:r>
+      <w:proofErr w:type="spellStart"/>
+      <w:r>
+        <w:t>contrib</w:t>
+      </w:r>
+      <w:proofErr w:type="spellEnd"/>
+      <w:r>
+        <w:t>-</w:t>
+      </w:r>
+      <w:proofErr w:type="spellStart"/>
+      <w:r>
+        <w:t>uglify</w:t>
+      </w:r>
+      <w:proofErr w:type="spellEnd"/>
+      <w:r>
+        <w:t>, grunt-</w:t>
+      </w:r>
+      <w:proofErr w:type="spellStart"/>
+      <w:r>
+        <w:t>tslint</w:t>
+      </w:r>
+      <w:proofErr w:type="spellEnd"/>
     </w:p>
     <w:p>
       <w:pPr>
@@ -421,7 +615,21 @@
         <w:rPr>
           <w:i/>
         </w:rPr>
-        <w:t>grunt-contrib-sass</w:t>
+        <w:t>grunt-</w:t>
+      </w:r>
+      <w:proofErr w:type="spellStart"/>
+      <w:r>
+        <w:rPr>
+          <w:i/>
+        </w:rPr>
+        <w:t>contrib</w:t>
+      </w:r>
+      <w:proofErr w:type="spellEnd"/>
+      <w:r>
+        <w:rPr>
+          <w:i/>
+        </w:rPr>
+        <w:t>-sass</w:t>
       </w:r>
       <w:r>
         <w:t>)</w:t>
@@ -491,19 +699,35 @@
         <w:rPr>
           <w:i/>
         </w:rPr>
-        <w:t>grunt-ts</w:t>
-      </w:r>
+        <w:t>grunt-</w:t>
+      </w:r>
+      <w:proofErr w:type="spellStart"/>
+      <w:r>
+        <w:rPr>
+          <w:i/>
+        </w:rPr>
+        <w:t>ts</w:t>
+      </w:r>
+      <w:proofErr w:type="spellEnd"/>
       <w:r>
         <w:t>)</w:t>
       </w:r>
       <w:r>
         <w:t xml:space="preserve"> – </w:t>
       </w:r>
-      <w:r>
-        <w:rPr>
-          <w:i/>
-        </w:rPr>
-        <w:t>npm install typescript</w:t>
+      <w:proofErr w:type="spellStart"/>
+      <w:r>
+        <w:rPr>
+          <w:i/>
+        </w:rPr>
+        <w:t>npm</w:t>
+      </w:r>
+      <w:proofErr w:type="spellEnd"/>
+      <w:r>
+        <w:rPr>
+          <w:i/>
+        </w:rPr>
+        <w:t xml:space="preserve"> install typescript</w:t>
       </w:r>
       <w:r>
         <w:rPr>
@@ -536,36 +760,158 @@
           <w:numId w:val="1"/>
         </w:numPr>
       </w:pPr>
-      <w:r>
-        <w:t xml:space="preserve">TSLint </w:t>
+      <w:proofErr w:type="spellStart"/>
+      <w:r>
+        <w:t>TSLint</w:t>
+      </w:r>
+      <w:proofErr w:type="spellEnd"/>
+      <w:r>
+        <w:t xml:space="preserve"> </w:t>
       </w:r>
       <w:r>
         <w:sym w:font="Wingdings" w:char="F0E0"/>
       </w:r>
       <w:r>
-        <w:t>needed for grunt-tslint (</w:t>
-      </w:r>
-      <w:r>
-        <w:rPr>
-          <w:b/>
-          <w:i/>
-        </w:rPr>
-        <w:t>npm install tslint typescript --save-dev</w:t>
-      </w:r>
+        <w:t>needed for grunt-</w:t>
+      </w:r>
+      <w:proofErr w:type="spellStart"/>
+      <w:r>
+        <w:t>tslint</w:t>
+      </w:r>
+      <w:proofErr w:type="spellEnd"/>
+      <w:r>
+        <w:t xml:space="preserve"> (</w:t>
+      </w:r>
+      <w:proofErr w:type="spellStart"/>
+      <w:r>
+        <w:rPr>
+          <w:b/>
+          <w:i/>
+        </w:rPr>
+        <w:t>npm</w:t>
+      </w:r>
+      <w:proofErr w:type="spellEnd"/>
+      <w:r>
+        <w:rPr>
+          <w:b/>
+          <w:i/>
+        </w:rPr>
+        <w:t xml:space="preserve"> install </w:t>
+      </w:r>
+      <w:proofErr w:type="spellStart"/>
+      <w:r>
+        <w:rPr>
+          <w:b/>
+          <w:i/>
+        </w:rPr>
+        <w:t>tslint</w:t>
+      </w:r>
+      <w:proofErr w:type="spellEnd"/>
+      <w:r>
+        <w:rPr>
+          <w:b/>
+          <w:i/>
+        </w:rPr>
+        <w:t xml:space="preserve"> typescript --save-</w:t>
+      </w:r>
+      <w:proofErr w:type="spellStart"/>
+      <w:r>
+        <w:rPr>
+          <w:b/>
+          <w:i/>
+        </w:rPr>
+        <w:t>dev</w:t>
+      </w:r>
+      <w:proofErr w:type="spellEnd"/>
       <w:r>
         <w:t>)</w:t>
       </w:r>
     </w:p>
+    <w:p>
+      <w:pPr>
+        <w:pStyle w:val="ListParagraph"/>
+        <w:numPr>
+          <w:ilvl w:val="0"/>
+          <w:numId w:val="1"/>
+        </w:numPr>
+      </w:pPr>
+      <w:r>
+        <w:t>Gulp (alternative for Grunt)</w:t>
+      </w:r>
+    </w:p>
+    <w:p>
+      <w:pPr>
+        <w:pStyle w:val="ListParagraph"/>
+      </w:pPr>
+      <w:hyperlink r:id="rId17" w:history="1">
+        <w:r>
+          <w:rPr>
+            <w:rStyle w:val="Hyperlink"/>
+          </w:rPr>
+          <w:t>https://github.com/gulpjs/gulp</w:t>
+        </w:r>
+      </w:hyperlink>
+      <w:r>
+        <w:t xml:space="preserve"> </w:t>
+      </w:r>
+    </w:p>
+    <w:p>
+      <w:pPr>
+        <w:pStyle w:val="ListParagraph"/>
+        <w:numPr>
+          <w:ilvl w:val="0"/>
+          <w:numId w:val="2"/>
+        </w:numPr>
+      </w:pPr>
+      <w:r>
+        <w:t>Plugins: gulp-</w:t>
+      </w:r>
+      <w:proofErr w:type="spellStart"/>
+      <w:r>
+        <w:t>concat</w:t>
+      </w:r>
+      <w:proofErr w:type="spellEnd"/>
+      <w:r>
+        <w:t>, gulp-</w:t>
+      </w:r>
+      <w:proofErr w:type="spellStart"/>
+      <w:r>
+        <w:t>uglify</w:t>
+      </w:r>
+      <w:proofErr w:type="spellEnd"/>
+      <w:r>
+        <w:t>, gulp-typescript, gulp-sass</w:t>
+      </w:r>
+    </w:p>
+    <w:p>
+      <w:pPr>
+        <w:pStyle w:val="ListParagraph"/>
+      </w:pPr>
+    </w:p>
     <w:p/>
     <w:p>
-      <w:bookmarkStart w:id="0" w:name="_GoBack"/>
-      <w:bookmarkEnd w:id="0"/>
-      <w:r>
-        <w:t>There is a starter app on GitHub with the basic setup for AngularJS:</w:t>
-      </w:r>
-    </w:p>
-    <w:p>
-      <w:hyperlink r:id="rId17" w:history="1">
+      <w:r>
+        <w:t xml:space="preserve">There is a starter app on </w:t>
+      </w:r>
+      <w:proofErr w:type="spellStart"/>
+      <w:r>
+        <w:t>GitHub</w:t>
+      </w:r>
+      <w:proofErr w:type="spellEnd"/>
+      <w:r>
+        <w:t xml:space="preserve"> with the basic setup for </w:t>
+      </w:r>
+      <w:proofErr w:type="spellStart"/>
+      <w:r>
+        <w:t>AngularJS</w:t>
+      </w:r>
+      <w:proofErr w:type="spellEnd"/>
+      <w:r>
+        <w:t>:</w:t>
+      </w:r>
+    </w:p>
+    <w:p>
+      <w:hyperlink r:id="rId18" w:history="1">
         <w:r>
           <w:rPr>
             <w:rStyle w:val="Hyperlink"/>
@@ -574,8 +920,10 @@
         </w:r>
       </w:hyperlink>
     </w:p>
-    <w:p>
-      <w:r>
+    <w:p/>
+    <w:p>
+      <w:r>
+        <w:lastRenderedPageBreak/>
         <w:t>To make it working we need the following commands:</w:t>
       </w:r>
     </w:p>
@@ -590,11 +938,19 @@
           <w:b/>
         </w:rPr>
       </w:pPr>
-      <w:r>
-        <w:rPr>
-          <w:b/>
-        </w:rPr>
-        <w:t>Npm install</w:t>
+      <w:proofErr w:type="spellStart"/>
+      <w:r>
+        <w:rPr>
+          <w:b/>
+        </w:rPr>
+        <w:t>Npm</w:t>
+      </w:r>
+      <w:proofErr w:type="spellEnd"/>
+      <w:r>
+        <w:rPr>
+          <w:b/>
+        </w:rPr>
+        <w:t xml:space="preserve"> install</w:t>
       </w:r>
     </w:p>
     <w:p>
@@ -609,8 +965,16 @@
         <w:rPr>
           <w:b/>
         </w:rPr>
-        <w:t>Grunt ts</w:t>
-      </w:r>
+        <w:t xml:space="preserve">Grunt </w:t>
+      </w:r>
+      <w:proofErr w:type="spellStart"/>
+      <w:r>
+        <w:rPr>
+          <w:b/>
+        </w:rPr>
+        <w:t>ts</w:t>
+      </w:r>
+      <w:proofErr w:type="spellEnd"/>
       <w:r>
         <w:t xml:space="preserve"> </w:t>
       </w:r>
@@ -618,7 +982,23 @@
         <w:sym w:font="Wingdings" w:char="F0E0"/>
       </w:r>
       <w:r>
-        <w:t xml:space="preserve"> compiles the *.ts files to *.js </w:t>
+        <w:t xml:space="preserve"> compiles the *.</w:t>
+      </w:r>
+      <w:proofErr w:type="spellStart"/>
+      <w:r>
+        <w:t>ts</w:t>
+      </w:r>
+      <w:proofErr w:type="spellEnd"/>
+      <w:r>
+        <w:t xml:space="preserve"> files to *.</w:t>
+      </w:r>
+      <w:proofErr w:type="spellStart"/>
+      <w:r>
+        <w:t>js</w:t>
+      </w:r>
+      <w:proofErr w:type="spellEnd"/>
+      <w:r>
+        <w:t xml:space="preserve"> </w:t>
       </w:r>
     </w:p>
     <w:p>
@@ -642,7 +1022,23 @@
         <w:sym w:font="Wingdings" w:char="F0E0"/>
       </w:r>
       <w:r>
-        <w:t xml:space="preserve"> compiles the *.scss files to *.css (inside the </w:t>
+        <w:t xml:space="preserve"> compiles the *.</w:t>
+      </w:r>
+      <w:proofErr w:type="spellStart"/>
+      <w:r>
+        <w:t>scss</w:t>
+      </w:r>
+      <w:proofErr w:type="spellEnd"/>
+      <w:r>
+        <w:t xml:space="preserve"> files to *.</w:t>
+      </w:r>
+      <w:proofErr w:type="spellStart"/>
+      <w:r>
+        <w:t>css</w:t>
+      </w:r>
+      <w:proofErr w:type="spellEnd"/>
+      <w:r>
+        <w:t xml:space="preserve"> (inside the </w:t>
       </w:r>
       <w:r>
         <w:rPr>
@@ -704,7 +1100,7 @@
       <w:r>
         <w:t xml:space="preserve">Open </w:t>
       </w:r>
-      <w:hyperlink r:id="rId18" w:history="1">
+      <w:hyperlink r:id="rId19" w:history="1">
         <w:r>
           <w:rPr>
             <w:rStyle w:val="Hyperlink"/>
@@ -714,6 +1110,270 @@
       </w:hyperlink>
       <w:r>
         <w:t xml:space="preserve"> to access the entry page.</w:t>
+      </w:r>
+    </w:p>
+    <w:p/>
+    <w:p>
+      <w:r>
+        <w:t>If we want to use Gulp</w:t>
+      </w:r>
+    </w:p>
+    <w:p>
+      <w:pPr>
+        <w:pStyle w:val="ListParagraph"/>
+        <w:numPr>
+          <w:ilvl w:val="0"/>
+          <w:numId w:val="4"/>
+        </w:numPr>
+      </w:pPr>
+      <w:r>
+        <w:t>Install gulp it globally (</w:t>
+      </w:r>
+      <w:proofErr w:type="spellStart"/>
+      <w:r>
+        <w:rPr>
+          <w:b/>
+          <w:i/>
+        </w:rPr>
+        <w:t>npm</w:t>
+      </w:r>
+      <w:proofErr w:type="spellEnd"/>
+      <w:r>
+        <w:rPr>
+          <w:b/>
+          <w:i/>
+        </w:rPr>
+        <w:t xml:space="preserve"> install gulp -g</w:t>
+      </w:r>
+      <w:r>
+        <w:t>) first.</w:t>
+      </w:r>
+    </w:p>
+    <w:p>
+      <w:pPr>
+        <w:pStyle w:val="ListParagraph"/>
+        <w:numPr>
+          <w:ilvl w:val="0"/>
+          <w:numId w:val="4"/>
+        </w:numPr>
+      </w:pPr>
+      <w:r>
+        <w:rPr>
+          <w:b/>
+        </w:rPr>
+        <w:t>g</w:t>
+      </w:r>
+      <w:r>
+        <w:rPr>
+          <w:b/>
+        </w:rPr>
+        <w:t>ulp</w:t>
+      </w:r>
+      <w:r>
+        <w:t xml:space="preserve"> –&gt; it compiles TS, SCSS and images, </w:t>
+      </w:r>
+      <w:r>
+        <w:t xml:space="preserve">starts the server, </w:t>
+      </w:r>
+      <w:r>
+        <w:t>starts a watch</w:t>
+      </w:r>
+      <w:r>
+        <w:t xml:space="preserve"> and whenever a file is changed, the app is reloaded in the browser</w:t>
+      </w:r>
+    </w:p>
+    <w:p>
+      <w:pPr>
+        <w:pStyle w:val="ListParagraph"/>
+        <w:numPr>
+          <w:ilvl w:val="0"/>
+          <w:numId w:val="4"/>
+        </w:numPr>
+      </w:pPr>
+      <w:r>
+        <w:rPr>
+          <w:b/>
+        </w:rPr>
+        <w:t>g</w:t>
+      </w:r>
+      <w:r>
+        <w:rPr>
+          <w:b/>
+        </w:rPr>
+        <w:t>ulp scripts</w:t>
+      </w:r>
+      <w:r>
+        <w:t xml:space="preserve"> </w:t>
+      </w:r>
+      <w:r>
+        <w:sym w:font="Wingdings" w:char="F0E0"/>
+      </w:r>
+      <w:r>
+        <w:t xml:space="preserve"> compiles TS files</w:t>
+      </w:r>
+    </w:p>
+    <w:p>
+      <w:pPr>
+        <w:pStyle w:val="ListParagraph"/>
+        <w:numPr>
+          <w:ilvl w:val="0"/>
+          <w:numId w:val="4"/>
+        </w:numPr>
+      </w:pPr>
+      <w:r>
+        <w:rPr>
+          <w:b/>
+        </w:rPr>
+        <w:t>g</w:t>
+      </w:r>
+      <w:r>
+        <w:rPr>
+          <w:b/>
+        </w:rPr>
+        <w:t>ulp styles</w:t>
+      </w:r>
+      <w:r>
+        <w:t xml:space="preserve"> </w:t>
+      </w:r>
+      <w:r>
+        <w:sym w:font="Wingdings" w:char="F0E0"/>
+      </w:r>
+      <w:r>
+        <w:t xml:space="preserve"> compiles SCSS files</w:t>
+      </w:r>
+    </w:p>
+    <w:p>
+      <w:pPr>
+        <w:pStyle w:val="ListParagraph"/>
+        <w:numPr>
+          <w:ilvl w:val="0"/>
+          <w:numId w:val="4"/>
+        </w:numPr>
+      </w:pPr>
+      <w:r>
+        <w:rPr>
+          <w:b/>
+        </w:rPr>
+        <w:t>g</w:t>
+      </w:r>
+      <w:r>
+        <w:rPr>
+          <w:b/>
+        </w:rPr>
+        <w:t>ulp images</w:t>
+      </w:r>
+      <w:r>
+        <w:t xml:space="preserve"> </w:t>
+      </w:r>
+      <w:r>
+        <w:sym w:font="Wingdings" w:char="F0E0"/>
+      </w:r>
+      <w:r>
+        <w:t xml:space="preserve"> </w:t>
+      </w:r>
+      <w:r>
+        <w:tab/>
+        <w:t>minifies images</w:t>
+      </w:r>
+    </w:p>
+    <w:p>
+      <w:pPr>
+        <w:pStyle w:val="ListParagraph"/>
+        <w:numPr>
+          <w:ilvl w:val="0"/>
+          <w:numId w:val="4"/>
+        </w:numPr>
+      </w:pPr>
+      <w:r>
+        <w:rPr>
+          <w:b/>
+        </w:rPr>
+        <w:t>gulp watch</w:t>
+      </w:r>
+      <w:r>
+        <w:t xml:space="preserve"> </w:t>
+      </w:r>
+      <w:r>
+        <w:sym w:font="Wingdings" w:char="F0E0"/>
+      </w:r>
+      <w:r>
+        <w:t xml:space="preserve"> starts watching TS, SCSS and images</w:t>
+      </w:r>
+    </w:p>
+    <w:p>
+      <w:pPr>
+        <w:pStyle w:val="ListParagraph"/>
+        <w:numPr>
+          <w:ilvl w:val="0"/>
+          <w:numId w:val="4"/>
+        </w:numPr>
+      </w:pPr>
+      <w:r>
+        <w:rPr>
+          <w:b/>
+        </w:rPr>
+        <w:t xml:space="preserve">gulp clean </w:t>
+      </w:r>
+      <w:r>
+        <w:rPr>
+          <w:b/>
+        </w:rPr>
+        <w:sym w:font="Wingdings" w:char="F0E0"/>
+      </w:r>
+      <w:r>
+        <w:rPr>
+          <w:b/>
+        </w:rPr>
+        <w:t xml:space="preserve"> </w:t>
+      </w:r>
+      <w:r>
+        <w:t>deletes the ‘build’ folder</w:t>
+      </w:r>
+    </w:p>
+    <w:p>
+      <w:pPr>
+        <w:pStyle w:val="ListParagraph"/>
+        <w:numPr>
+          <w:ilvl w:val="0"/>
+          <w:numId w:val="4"/>
+        </w:numPr>
+      </w:pPr>
+      <w:r>
+        <w:rPr>
+          <w:b/>
+        </w:rPr>
+        <w:t xml:space="preserve">gulp connect </w:t>
+      </w:r>
+      <w:r>
+        <w:rPr>
+          <w:b/>
+        </w:rPr>
+        <w:sym w:font="Wingdings" w:char="F0E0"/>
+      </w:r>
+      <w:r>
+        <w:rPr>
+          <w:b/>
+        </w:rPr>
+        <w:t xml:space="preserve"> </w:t>
+      </w:r>
+      <w:r>
+        <w:t>starts the server</w:t>
+      </w:r>
+      <w:r>
+        <w:t xml:space="preserve"> (</w:t>
+      </w:r>
+      <w:hyperlink r:id="rId20" w:history="1">
+        <w:r>
+          <w:rPr>
+            <w:rStyle w:val="Hyperlink"/>
+          </w:rPr>
+          <w:t>http://localhost:8080/src/</w:t>
+        </w:r>
+      </w:hyperlink>
+      <w:bookmarkStart w:id="0" w:name="_GoBack"/>
+      <w:bookmarkEnd w:id="0"/>
+      <w:r>
+        <w:t>)</w:t>
       </w:r>
     </w:p>
     <w:sectPr>
@@ -729,6 +1389,95 @@
 <file path=word/numbering.xml><?xml version="1.0" encoding="utf-8"?>
 <w:numbering xmlns:wpc="http://schemas.microsoft.com/office/word/2010/wordprocessingCanvas" xmlns:mc="http://schemas.openxmlformats.org/markup-compatibility/2006" xmlns:o="urn:schemas-microsoft-com:office:office" xmlns:r="http://schemas.openxmlformats.org/officeDocument/2006/relationships" xmlns:m="http://schemas.openxmlformats.org/officeDocument/2006/math" xmlns:v="urn:schemas-microsoft-com:vml" xmlns:wp14="http://schemas.microsoft.com/office/word/2010/wordprocessingDrawing" xmlns:wp="http://schemas.openxmlformats.org/drawingml/2006/wordprocessingDrawing" xmlns:w10="urn:schemas-microsoft-com:office:word" xmlns:w="http://schemas.openxmlformats.org/wordprocessingml/2006/main" xmlns:w14="http://schemas.microsoft.com/office/word/2010/wordml" xmlns:w15="http://schemas.microsoft.com/office/word/2012/wordml" xmlns:wpg="http://schemas.microsoft.com/office/word/2010/wordprocessingGroup" xmlns:wpi="http://schemas.microsoft.com/office/word/2010/wordprocessingInk" xmlns:wne="http://schemas.microsoft.com/office/word/2006/wordml" xmlns:wps="http://schemas.microsoft.com/office/word/2010/wordprocessingShape" mc:Ignorable="w14 w15 wp14">
   <w:abstractNum w:abstractNumId="0">
+    <w:nsid w:val="3F502F91"/>
+    <w:multiLevelType w:val="hybridMultilevel"/>
+    <w:tmpl w:val="EF06680C"/>
+    <w:lvl w:ilvl="0" w:tplc="0409000F">
+      <w:start w:val="1"/>
+      <w:numFmt w:val="decimal"/>
+      <w:lvlText w:val="%1."/>
+      <w:lvlJc w:val="left"/>
+      <w:pPr>
+        <w:ind w:left="720" w:hanging="360"/>
+      </w:pPr>
+      <w:rPr>
+        <w:rFonts w:hint="default"/>
+      </w:rPr>
+    </w:lvl>
+    <w:lvl w:ilvl="1" w:tplc="04090019" w:tentative="1">
+      <w:start w:val="1"/>
+      <w:numFmt w:val="lowerLetter"/>
+      <w:lvlText w:val="%2."/>
+      <w:lvlJc w:val="left"/>
+      <w:pPr>
+        <w:ind w:left="1440" w:hanging="360"/>
+      </w:pPr>
+    </w:lvl>
+    <w:lvl w:ilvl="2" w:tplc="0409001B" w:tentative="1">
+      <w:start w:val="1"/>
+      <w:numFmt w:val="lowerRoman"/>
+      <w:lvlText w:val="%3."/>
+      <w:lvlJc w:val="right"/>
+      <w:pPr>
+        <w:ind w:left="2160" w:hanging="180"/>
+      </w:pPr>
+    </w:lvl>
+    <w:lvl w:ilvl="3" w:tplc="0409000F" w:tentative="1">
+      <w:start w:val="1"/>
+      <w:numFmt w:val="decimal"/>
+      <w:lvlText w:val="%4."/>
+      <w:lvlJc w:val="left"/>
+      <w:pPr>
+        <w:ind w:left="2880" w:hanging="360"/>
+      </w:pPr>
+    </w:lvl>
+    <w:lvl w:ilvl="4" w:tplc="04090019" w:tentative="1">
+      <w:start w:val="1"/>
+      <w:numFmt w:val="lowerLetter"/>
+      <w:lvlText w:val="%5."/>
+      <w:lvlJc w:val="left"/>
+      <w:pPr>
+        <w:ind w:left="3600" w:hanging="360"/>
+      </w:pPr>
+    </w:lvl>
+    <w:lvl w:ilvl="5" w:tplc="0409001B" w:tentative="1">
+      <w:start w:val="1"/>
+      <w:numFmt w:val="lowerRoman"/>
+      <w:lvlText w:val="%6."/>
+      <w:lvlJc w:val="right"/>
+      <w:pPr>
+        <w:ind w:left="4320" w:hanging="180"/>
+      </w:pPr>
+    </w:lvl>
+    <w:lvl w:ilvl="6" w:tplc="0409000F" w:tentative="1">
+      <w:start w:val="1"/>
+      <w:numFmt w:val="decimal"/>
+      <w:lvlText w:val="%7."/>
+      <w:lvlJc w:val="left"/>
+      <w:pPr>
+        <w:ind w:left="5040" w:hanging="360"/>
+      </w:pPr>
+    </w:lvl>
+    <w:lvl w:ilvl="7" w:tplc="04090019" w:tentative="1">
+      <w:start w:val="1"/>
+      <w:numFmt w:val="lowerLetter"/>
+      <w:lvlText w:val="%8."/>
+      <w:lvlJc w:val="left"/>
+      <w:pPr>
+        <w:ind w:left="5760" w:hanging="360"/>
+      </w:pPr>
+    </w:lvl>
+    <w:lvl w:ilvl="8" w:tplc="0409001B" w:tentative="1">
+      <w:start w:val="1"/>
+      <w:numFmt w:val="lowerRoman"/>
+      <w:lvlText w:val="%9."/>
+      <w:lvlJc w:val="right"/>
+      <w:pPr>
+        <w:ind w:left="6480" w:hanging="180"/>
+      </w:pPr>
+    </w:lvl>
+  </w:abstractNum>
+  <w:abstractNum w:abstractNumId="1">
     <w:nsid w:val="692A3EF5"/>
     <w:multiLevelType w:val="hybridMultilevel"/>
     <w:tmpl w:val="43AED276"/>
@@ -817,7 +1566,7 @@
       </w:pPr>
     </w:lvl>
   </w:abstractNum>
-  <w:abstractNum w:abstractNumId="1">
+  <w:abstractNum w:abstractNumId="2">
     <w:nsid w:val="73857FE4"/>
     <w:multiLevelType w:val="hybridMultilevel"/>
     <w:tmpl w:val="50007706"/>
@@ -930,7 +1679,7 @@
       </w:rPr>
     </w:lvl>
   </w:abstractNum>
-  <w:abstractNum w:abstractNumId="2">
+  <w:abstractNum w:abstractNumId="3">
     <w:nsid w:val="76352B91"/>
     <w:multiLevelType w:val="hybridMultilevel"/>
     <w:tmpl w:val="32D8D9AA"/>
@@ -1020,13 +1769,16 @@
     </w:lvl>
   </w:abstractNum>
   <w:num w:numId="1">
-    <w:abstractNumId w:val="0"/>
+    <w:abstractNumId w:val="1"/>
   </w:num>
   <w:num w:numId="2">
-    <w:abstractNumId w:val="1"/>
+    <w:abstractNumId w:val="2"/>
   </w:num>
   <w:num w:numId="3">
-    <w:abstractNumId w:val="2"/>
+    <w:abstractNumId w:val="3"/>
+  </w:num>
+  <w:num w:numId="4">
+    <w:abstractNumId w:val="0"/>
   </w:num>
 </w:numbering>
 </file>

</xml_diff>